<commit_message>
Added comments for setup spec on custom AD types
</commit_message>
<xml_diff>
--- a/documentation/libraries/BLE/examples/ble_modify_setup_data/readme_modify_setup.docx
+++ b/documentation/libraries/BLE/examples/ble_modify_setup_data/readme_modify_setup.docx
@@ -79,6 +79,7 @@
       <w:r>
         <w:rPr>
           <w:noProof/>
+          <w:lang w:eastAsia="zh-CN"/>
         </w:rPr>
         <w:drawing>
           <wp:inline distT="0" distB="0" distL="0" distR="0">
@@ -651,8 +652,6 @@
         </w:rPr>
         <w:t>nRF8001 configuration -&gt; Device Security back to “Security Required”</w:t>
       </w:r>
-      <w:bookmarkStart w:id="1" w:name="_GoBack"/>
-      <w:bookmarkEnd w:id="1"/>
     </w:p>
     <w:p>
       <w:pPr>
@@ -1603,27 +1602,7 @@
           <w:szCs w:val="20"/>
           <w:lang w:bidi="ta-IN"/>
         </w:rPr>
-        <w:t xml:space="preserve"> notify:1;     /**&lt; </w:t>
-      </w:r>
-      <w:proofErr w:type="spellStart"/>
-      <w:r>
-        <w:rPr>
-          <w:rFonts w:ascii="Courier New" w:eastAsia="Times New Roman" w:hAnsi="Courier New" w:cs="Courier New"/>
-          <w:sz w:val="20"/>
-          <w:szCs w:val="20"/>
-          <w:lang w:bidi="ta-IN"/>
-        </w:rPr>
-        <w:t>Notifiable</w:t>
-      </w:r>
-      <w:proofErr w:type="spellEnd"/>
-      <w:r>
-        <w:rPr>
-          <w:rFonts w:ascii="Courier New" w:eastAsia="Times New Roman" w:hAnsi="Courier New" w:cs="Courier New"/>
-          <w:sz w:val="20"/>
-          <w:szCs w:val="20"/>
-          <w:lang w:bidi="ta-IN"/>
-        </w:rPr>
-        <w:t xml:space="preserve"> record, functionality implemented in upper layer, present for info purposes */</w:t>
+        <w:t xml:space="preserve"> notify:1;     /**&lt; Notifiable record, functionality implemented in upper layer, present for info purposes */</w:t>
       </w:r>
     </w:p>
     <w:p>
@@ -3504,6 +3483,1107 @@
       </w:r>
     </w:p>
     <w:p/>
+    <w:p>
+      <w:pPr>
+        <w:spacing w:line="240" w:lineRule="auto"/>
+        <w:contextualSpacing/>
+        <w:rPr>
+          <w:rFonts w:ascii="Segoe UI" w:eastAsia="Times New Roman" w:hAnsi="Segoe UI" w:cs="Segoe UI"/>
+          <w:color w:val="000000"/>
+          <w:sz w:val="20"/>
+          <w:szCs w:val="20"/>
+          <w:lang w:eastAsia="zh-CN" w:bidi="ta-IN"/>
+        </w:rPr>
+      </w:pPr>
+      <w:r>
+        <w:rPr>
+          <w:rFonts w:ascii="Segoe UI" w:eastAsia="Times New Roman" w:hAnsi="Segoe UI" w:cs="Segoe UI"/>
+          <w:color w:val="000000"/>
+          <w:sz w:val="20"/>
+          <w:szCs w:val="20"/>
+          <w:lang w:eastAsia="zh-CN" w:bidi="ta-IN"/>
+        </w:rPr>
+        <w:lastRenderedPageBreak/>
+        <w:t>Overall format of the nRF8001 Setup area</w:t>
+      </w:r>
+    </w:p>
+    <w:p>
+      <w:pPr>
+        <w:spacing w:line="240" w:lineRule="auto"/>
+        <w:contextualSpacing/>
+        <w:rPr>
+          <w:rFonts w:ascii="Segoe UI" w:eastAsia="Times New Roman" w:hAnsi="Segoe UI" w:cs="Segoe UI"/>
+          <w:color w:val="000000"/>
+          <w:sz w:val="20"/>
+          <w:szCs w:val="20"/>
+          <w:lang w:eastAsia="zh-CN" w:bidi="ta-IN"/>
+        </w:rPr>
+      </w:pPr>
+      <w:r>
+        <w:rPr>
+          <w:rFonts w:ascii="Segoe UI" w:eastAsia="Times New Roman" w:hAnsi="Segoe UI" w:cs="Segoe UI"/>
+          <w:color w:val="000000"/>
+          <w:sz w:val="20"/>
+          <w:szCs w:val="20"/>
+          <w:lang w:eastAsia="zh-CN" w:bidi="ta-IN"/>
+        </w:rPr>
+        <w:t>==</w:t>
+      </w:r>
+    </w:p>
+    <w:p>
+      <w:pPr>
+        <w:spacing w:line="240" w:lineRule="auto"/>
+        <w:contextualSpacing/>
+        <w:rPr>
+          <w:rFonts w:ascii="Segoe UI" w:eastAsia="Times New Roman" w:hAnsi="Segoe UI" w:cs="Segoe UI"/>
+          <w:color w:val="000000"/>
+          <w:sz w:val="20"/>
+          <w:szCs w:val="20"/>
+          <w:lang w:eastAsia="zh-CN" w:bidi="ta-IN"/>
+        </w:rPr>
+      </w:pPr>
+      <w:r>
+        <w:rPr>
+          <w:rFonts w:ascii="Segoe UI" w:eastAsia="Times New Roman" w:hAnsi="Segoe UI" w:cs="Segoe UI"/>
+          <w:color w:val="000000"/>
+          <w:sz w:val="20"/>
+          <w:szCs w:val="20"/>
+          <w:lang w:eastAsia="zh-CN" w:bidi="ta-IN"/>
+        </w:rPr>
+        <w:t>/**</w:t>
+      </w:r>
+    </w:p>
+    <w:p>
+      <w:pPr>
+        <w:spacing w:line="240" w:lineRule="auto"/>
+        <w:contextualSpacing/>
+        <w:rPr>
+          <w:rFonts w:ascii="Segoe UI" w:eastAsia="Times New Roman" w:hAnsi="Segoe UI" w:cs="Segoe UI"/>
+          <w:color w:val="000000"/>
+          <w:sz w:val="20"/>
+          <w:szCs w:val="20"/>
+          <w:lang w:eastAsia="zh-CN" w:bidi="ta-IN"/>
+        </w:rPr>
+      </w:pPr>
+      <w:r>
+        <w:rPr>
+          <w:rFonts w:ascii="Segoe UI" w:eastAsia="Times New Roman" w:hAnsi="Segoe UI" w:cs="Segoe UI"/>
+          <w:color w:val="000000"/>
+          <w:sz w:val="20"/>
+          <w:szCs w:val="20"/>
+          <w:lang w:eastAsia="zh-CN" w:bidi="ta-IN"/>
+        </w:rPr>
+        <w:t xml:space="preserve"> * @</w:t>
+      </w:r>
+      <w:proofErr w:type="spellStart"/>
+      <w:r>
+        <w:rPr>
+          <w:rFonts w:ascii="Segoe UI" w:eastAsia="Times New Roman" w:hAnsi="Segoe UI" w:cs="Segoe UI"/>
+          <w:color w:val="000000"/>
+          <w:sz w:val="20"/>
+          <w:szCs w:val="20"/>
+          <w:lang w:eastAsia="zh-CN" w:bidi="ta-IN"/>
+        </w:rPr>
+        <w:t>struct</w:t>
+      </w:r>
+      <w:proofErr w:type="spellEnd"/>
+      <w:r>
+        <w:rPr>
+          <w:rFonts w:ascii="Segoe UI" w:eastAsia="Times New Roman" w:hAnsi="Segoe UI" w:cs="Segoe UI"/>
+          <w:color w:val="000000"/>
+          <w:sz w:val="20"/>
+          <w:szCs w:val="20"/>
+          <w:lang w:eastAsia="zh-CN" w:bidi="ta-IN"/>
+        </w:rPr>
+        <w:t xml:space="preserve"> </w:t>
+      </w:r>
+      <w:proofErr w:type="spellStart"/>
+      <w:r>
+        <w:rPr>
+          <w:rFonts w:ascii="Segoe UI" w:eastAsia="Times New Roman" w:hAnsi="Segoe UI" w:cs="Segoe UI"/>
+          <w:color w:val="000000"/>
+          <w:sz w:val="20"/>
+          <w:szCs w:val="20"/>
+          <w:lang w:eastAsia="zh-CN" w:bidi="ta-IN"/>
+        </w:rPr>
+        <w:t>dm_mrs_data_t</w:t>
+      </w:r>
+      <w:proofErr w:type="spellEnd"/>
+    </w:p>
+    <w:p>
+      <w:pPr>
+        <w:spacing w:line="240" w:lineRule="auto"/>
+        <w:contextualSpacing/>
+        <w:rPr>
+          <w:rFonts w:ascii="Segoe UI" w:eastAsia="Times New Roman" w:hAnsi="Segoe UI" w:cs="Segoe UI"/>
+          <w:color w:val="000000"/>
+          <w:sz w:val="20"/>
+          <w:szCs w:val="20"/>
+          <w:lang w:eastAsia="zh-CN" w:bidi="ta-IN"/>
+        </w:rPr>
+      </w:pPr>
+      <w:r>
+        <w:rPr>
+          <w:rFonts w:ascii="Segoe UI" w:eastAsia="Times New Roman" w:hAnsi="Segoe UI" w:cs="Segoe UI"/>
+          <w:color w:val="000000"/>
+          <w:sz w:val="20"/>
+          <w:szCs w:val="20"/>
+          <w:lang w:eastAsia="zh-CN" w:bidi="ta-IN"/>
+        </w:rPr>
+        <w:t xml:space="preserve"> * @brief Memory Retention Setup Data</w:t>
+      </w:r>
+    </w:p>
+    <w:p>
+      <w:pPr>
+        <w:spacing w:line="240" w:lineRule="auto"/>
+        <w:contextualSpacing/>
+        <w:rPr>
+          <w:rFonts w:ascii="Segoe UI" w:eastAsia="Times New Roman" w:hAnsi="Segoe UI" w:cs="Segoe UI"/>
+          <w:color w:val="000000"/>
+          <w:sz w:val="20"/>
+          <w:szCs w:val="20"/>
+          <w:lang w:eastAsia="zh-CN" w:bidi="ta-IN"/>
+        </w:rPr>
+      </w:pPr>
+      <w:r>
+        <w:rPr>
+          <w:rFonts w:ascii="Segoe UI" w:eastAsia="Times New Roman" w:hAnsi="Segoe UI" w:cs="Segoe UI"/>
+          <w:color w:val="000000"/>
+          <w:sz w:val="20"/>
+          <w:szCs w:val="20"/>
+          <w:lang w:eastAsia="zh-CN" w:bidi="ta-IN"/>
+        </w:rPr>
+        <w:t xml:space="preserve"> */</w:t>
+      </w:r>
+    </w:p>
+    <w:p>
+      <w:pPr>
+        <w:spacing w:line="240" w:lineRule="auto"/>
+        <w:contextualSpacing/>
+        <w:rPr>
+          <w:rFonts w:ascii="Segoe UI" w:eastAsia="Times New Roman" w:hAnsi="Segoe UI" w:cs="Segoe UI"/>
+          <w:color w:val="000000"/>
+          <w:sz w:val="20"/>
+          <w:szCs w:val="20"/>
+          <w:lang w:eastAsia="zh-CN" w:bidi="ta-IN"/>
+        </w:rPr>
+      </w:pPr>
+      <w:proofErr w:type="spellStart"/>
+      <w:proofErr w:type="gramStart"/>
+      <w:r>
+        <w:rPr>
+          <w:rFonts w:ascii="Segoe UI" w:eastAsia="Times New Roman" w:hAnsi="Segoe UI" w:cs="Segoe UI"/>
+          <w:color w:val="000000"/>
+          <w:sz w:val="20"/>
+          <w:szCs w:val="20"/>
+          <w:lang w:eastAsia="zh-CN" w:bidi="ta-IN"/>
+        </w:rPr>
+        <w:t>typedef</w:t>
+      </w:r>
+      <w:proofErr w:type="spellEnd"/>
+      <w:proofErr w:type="gramEnd"/>
+      <w:r>
+        <w:rPr>
+          <w:rFonts w:ascii="Segoe UI" w:eastAsia="Times New Roman" w:hAnsi="Segoe UI" w:cs="Segoe UI"/>
+          <w:color w:val="000000"/>
+          <w:sz w:val="20"/>
+          <w:szCs w:val="20"/>
+          <w:lang w:eastAsia="zh-CN" w:bidi="ta-IN"/>
+        </w:rPr>
+        <w:t xml:space="preserve"> </w:t>
+      </w:r>
+      <w:proofErr w:type="spellStart"/>
+      <w:r>
+        <w:rPr>
+          <w:rFonts w:ascii="Segoe UI" w:eastAsia="Times New Roman" w:hAnsi="Segoe UI" w:cs="Segoe UI"/>
+          <w:color w:val="000000"/>
+          <w:sz w:val="20"/>
+          <w:szCs w:val="20"/>
+          <w:lang w:eastAsia="zh-CN" w:bidi="ta-IN"/>
+        </w:rPr>
+        <w:t>struct</w:t>
+      </w:r>
+      <w:proofErr w:type="spellEnd"/>
+    </w:p>
+    <w:p>
+      <w:pPr>
+        <w:spacing w:line="240" w:lineRule="auto"/>
+        <w:contextualSpacing/>
+        <w:rPr>
+          <w:rFonts w:ascii="Segoe UI" w:eastAsia="Times New Roman" w:hAnsi="Segoe UI" w:cs="Segoe UI"/>
+          <w:color w:val="000000"/>
+          <w:sz w:val="20"/>
+          <w:szCs w:val="20"/>
+          <w:lang w:eastAsia="zh-CN" w:bidi="ta-IN"/>
+        </w:rPr>
+      </w:pPr>
+      <w:r>
+        <w:rPr>
+          <w:rFonts w:ascii="Segoe UI" w:eastAsia="Times New Roman" w:hAnsi="Segoe UI" w:cs="Segoe UI"/>
+          <w:color w:val="000000"/>
+          <w:sz w:val="20"/>
+          <w:szCs w:val="20"/>
+          <w:lang w:eastAsia="zh-CN" w:bidi="ta-IN"/>
+        </w:rPr>
+        <w:t>{</w:t>
+      </w:r>
+    </w:p>
+    <w:p>
+      <w:pPr>
+        <w:spacing w:line="240" w:lineRule="auto"/>
+        <w:contextualSpacing/>
+        <w:rPr>
+          <w:rFonts w:ascii="Segoe UI" w:eastAsia="Times New Roman" w:hAnsi="Segoe UI" w:cs="Segoe UI"/>
+          <w:color w:val="000000"/>
+          <w:sz w:val="20"/>
+          <w:szCs w:val="20"/>
+          <w:lang w:eastAsia="zh-CN" w:bidi="ta-IN"/>
+        </w:rPr>
+      </w:pPr>
+      <w:r>
+        <w:rPr>
+          <w:rFonts w:ascii="Segoe UI" w:eastAsia="Times New Roman" w:hAnsi="Segoe UI" w:cs="Segoe UI"/>
+          <w:color w:val="000000"/>
+          <w:sz w:val="20"/>
+          <w:szCs w:val="20"/>
+          <w:lang w:eastAsia="zh-CN" w:bidi="ta-IN"/>
+        </w:rPr>
+        <w:t xml:space="preserve">  </w:t>
+      </w:r>
+      <w:proofErr w:type="spellStart"/>
+      <w:r>
+        <w:rPr>
+          <w:rFonts w:ascii="Segoe UI" w:eastAsia="Times New Roman" w:hAnsi="Segoe UI" w:cs="Segoe UI"/>
+          <w:color w:val="000000"/>
+          <w:sz w:val="20"/>
+          <w:szCs w:val="20"/>
+          <w:lang w:eastAsia="zh-CN" w:bidi="ta-IN"/>
+        </w:rPr>
+        <w:t>dm_setup_signature_t</w:t>
+      </w:r>
+      <w:proofErr w:type="spellEnd"/>
+      <w:r>
+        <w:rPr>
+          <w:rFonts w:ascii="Segoe UI" w:eastAsia="Times New Roman" w:hAnsi="Segoe UI" w:cs="Segoe UI"/>
+          <w:color w:val="000000"/>
+          <w:sz w:val="20"/>
+          <w:szCs w:val="20"/>
+          <w:lang w:eastAsia="zh-CN" w:bidi="ta-IN"/>
+        </w:rPr>
+        <w:t xml:space="preserve">      </w:t>
+      </w:r>
+      <w:proofErr w:type="spellStart"/>
+      <w:r>
+        <w:rPr>
+          <w:rFonts w:ascii="Segoe UI" w:eastAsia="Times New Roman" w:hAnsi="Segoe UI" w:cs="Segoe UI"/>
+          <w:color w:val="000000"/>
+          <w:sz w:val="20"/>
+          <w:szCs w:val="20"/>
+          <w:lang w:eastAsia="zh-CN" w:bidi="ta-IN"/>
+        </w:rPr>
+        <w:t>setup_signature</w:t>
+      </w:r>
+      <w:proofErr w:type="spellEnd"/>
+      <w:r>
+        <w:rPr>
+          <w:rFonts w:ascii="Segoe UI" w:eastAsia="Times New Roman" w:hAnsi="Segoe UI" w:cs="Segoe UI"/>
+          <w:color w:val="000000"/>
+          <w:sz w:val="20"/>
+          <w:szCs w:val="20"/>
+          <w:lang w:eastAsia="zh-CN" w:bidi="ta-IN"/>
+        </w:rPr>
+        <w:t xml:space="preserve">; /* </w:t>
+      </w:r>
+      <w:proofErr w:type="gramStart"/>
+      <w:r>
+        <w:rPr>
+          <w:rFonts w:ascii="Segoe UI" w:eastAsia="Times New Roman" w:hAnsi="Segoe UI" w:cs="Segoe UI"/>
+          <w:color w:val="000000"/>
+          <w:sz w:val="20"/>
+          <w:szCs w:val="20"/>
+          <w:lang w:eastAsia="zh-CN" w:bidi="ta-IN"/>
+        </w:rPr>
+        <w:t>This</w:t>
+      </w:r>
+      <w:proofErr w:type="gramEnd"/>
+      <w:r>
+        <w:rPr>
+          <w:rFonts w:ascii="Segoe UI" w:eastAsia="Times New Roman" w:hAnsi="Segoe UI" w:cs="Segoe UI"/>
+          <w:color w:val="000000"/>
+          <w:sz w:val="20"/>
+          <w:szCs w:val="20"/>
+          <w:lang w:eastAsia="zh-CN" w:bidi="ta-IN"/>
+        </w:rPr>
+        <w:t xml:space="preserve"> is the first byte written/read to/from OTP */</w:t>
+      </w:r>
+    </w:p>
+    <w:p>
+      <w:pPr>
+        <w:spacing w:line="240" w:lineRule="auto"/>
+        <w:contextualSpacing/>
+        <w:rPr>
+          <w:rFonts w:ascii="Segoe UI" w:eastAsia="Times New Roman" w:hAnsi="Segoe UI" w:cs="Segoe UI"/>
+          <w:color w:val="000000"/>
+          <w:sz w:val="20"/>
+          <w:szCs w:val="20"/>
+          <w:lang w:eastAsia="zh-CN" w:bidi="ta-IN"/>
+        </w:rPr>
+      </w:pPr>
+      <w:r>
+        <w:rPr>
+          <w:rFonts w:ascii="Segoe UI" w:eastAsia="Times New Roman" w:hAnsi="Segoe UI" w:cs="Segoe UI"/>
+          <w:color w:val="000000"/>
+          <w:sz w:val="20"/>
+          <w:szCs w:val="20"/>
+          <w:lang w:eastAsia="zh-CN" w:bidi="ta-IN"/>
+        </w:rPr>
+        <w:t xml:space="preserve">  </w:t>
+      </w:r>
+      <w:proofErr w:type="spellStart"/>
+      <w:r>
+        <w:rPr>
+          <w:rFonts w:ascii="Segoe UI" w:eastAsia="Times New Roman" w:hAnsi="Segoe UI" w:cs="Segoe UI"/>
+          <w:color w:val="000000"/>
+          <w:sz w:val="20"/>
+          <w:szCs w:val="20"/>
+          <w:lang w:eastAsia="zh-CN" w:bidi="ta-IN"/>
+        </w:rPr>
+        <w:t>dm_dev_settings_t</w:t>
+      </w:r>
+      <w:proofErr w:type="spellEnd"/>
+      <w:r>
+        <w:rPr>
+          <w:rFonts w:ascii="Segoe UI" w:eastAsia="Times New Roman" w:hAnsi="Segoe UI" w:cs="Segoe UI"/>
+          <w:color w:val="000000"/>
+          <w:sz w:val="20"/>
+          <w:szCs w:val="20"/>
+          <w:lang w:eastAsia="zh-CN" w:bidi="ta-IN"/>
+        </w:rPr>
+        <w:t xml:space="preserve">         </w:t>
+      </w:r>
+      <w:proofErr w:type="spellStart"/>
+      <w:r>
+        <w:rPr>
+          <w:rFonts w:ascii="Segoe UI" w:eastAsia="Times New Roman" w:hAnsi="Segoe UI" w:cs="Segoe UI"/>
+          <w:color w:val="000000"/>
+          <w:sz w:val="20"/>
+          <w:szCs w:val="20"/>
+          <w:lang w:eastAsia="zh-CN" w:bidi="ta-IN"/>
+        </w:rPr>
+        <w:t>device_settings</w:t>
+      </w:r>
+      <w:proofErr w:type="spellEnd"/>
+      <w:r>
+        <w:rPr>
+          <w:rFonts w:ascii="Segoe UI" w:eastAsia="Times New Roman" w:hAnsi="Segoe UI" w:cs="Segoe UI"/>
+          <w:color w:val="000000"/>
+          <w:sz w:val="20"/>
+          <w:szCs w:val="20"/>
+          <w:lang w:eastAsia="zh-CN" w:bidi="ta-IN"/>
+        </w:rPr>
+        <w:t>;</w:t>
+      </w:r>
+    </w:p>
+    <w:p>
+      <w:pPr>
+        <w:spacing w:line="240" w:lineRule="auto"/>
+        <w:contextualSpacing/>
+        <w:rPr>
+          <w:rFonts w:ascii="Segoe UI" w:eastAsia="Times New Roman" w:hAnsi="Segoe UI" w:cs="Segoe UI"/>
+          <w:color w:val="000000"/>
+          <w:sz w:val="20"/>
+          <w:szCs w:val="20"/>
+          <w:lang w:eastAsia="zh-CN" w:bidi="ta-IN"/>
+        </w:rPr>
+      </w:pPr>
+      <w:r>
+        <w:rPr>
+          <w:rFonts w:ascii="Segoe UI" w:eastAsia="Times New Roman" w:hAnsi="Segoe UI" w:cs="Segoe UI"/>
+          <w:color w:val="000000"/>
+          <w:sz w:val="20"/>
+          <w:szCs w:val="20"/>
+          <w:lang w:eastAsia="zh-CN" w:bidi="ta-IN"/>
+        </w:rPr>
+        <w:t xml:space="preserve">  </w:t>
+      </w:r>
+    </w:p>
+    <w:p>
+      <w:pPr>
+        <w:spacing w:line="240" w:lineRule="auto"/>
+        <w:contextualSpacing/>
+        <w:rPr>
+          <w:rFonts w:ascii="Segoe UI" w:eastAsia="Times New Roman" w:hAnsi="Segoe UI" w:cs="Segoe UI"/>
+          <w:color w:val="000000"/>
+          <w:sz w:val="20"/>
+          <w:szCs w:val="20"/>
+          <w:lang w:eastAsia="zh-CN" w:bidi="ta-IN"/>
+        </w:rPr>
+      </w:pPr>
+      <w:r>
+        <w:rPr>
+          <w:rFonts w:ascii="Segoe UI" w:eastAsia="Times New Roman" w:hAnsi="Segoe UI" w:cs="Segoe UI"/>
+          <w:color w:val="000000"/>
+          <w:sz w:val="20"/>
+          <w:szCs w:val="20"/>
+          <w:lang w:eastAsia="zh-CN" w:bidi="ta-IN"/>
+        </w:rPr>
+        <w:t xml:space="preserve">    uint8_t                   CLASS_XDATA *</w:t>
+      </w:r>
+      <w:proofErr w:type="spellStart"/>
+      <w:r>
+        <w:rPr>
+          <w:rFonts w:ascii="Segoe UI" w:eastAsia="Times New Roman" w:hAnsi="Segoe UI" w:cs="Segoe UI"/>
+          <w:color w:val="000000"/>
+          <w:sz w:val="20"/>
+          <w:szCs w:val="20"/>
+          <w:lang w:eastAsia="zh-CN" w:bidi="ta-IN"/>
+        </w:rPr>
+        <w:t>attdb_heap</w:t>
+      </w:r>
+      <w:proofErr w:type="spellEnd"/>
+      <w:r>
+        <w:rPr>
+          <w:rFonts w:ascii="Segoe UI" w:eastAsia="Times New Roman" w:hAnsi="Segoe UI" w:cs="Segoe UI"/>
+          <w:color w:val="000000"/>
+          <w:sz w:val="20"/>
+          <w:szCs w:val="20"/>
+          <w:lang w:eastAsia="zh-CN" w:bidi="ta-IN"/>
+        </w:rPr>
+        <w:t>;</w:t>
+      </w:r>
+    </w:p>
+    <w:p>
+      <w:pPr>
+        <w:spacing w:line="240" w:lineRule="auto"/>
+        <w:contextualSpacing/>
+        <w:rPr>
+          <w:rFonts w:ascii="Segoe UI" w:eastAsia="Times New Roman" w:hAnsi="Segoe UI" w:cs="Segoe UI"/>
+          <w:color w:val="000000"/>
+          <w:sz w:val="20"/>
+          <w:szCs w:val="20"/>
+          <w:lang w:eastAsia="zh-CN" w:bidi="ta-IN"/>
+        </w:rPr>
+      </w:pPr>
+      <w:r>
+        <w:rPr>
+          <w:rFonts w:ascii="Segoe UI" w:eastAsia="Times New Roman" w:hAnsi="Segoe UI" w:cs="Segoe UI"/>
+          <w:color w:val="000000"/>
+          <w:sz w:val="20"/>
+          <w:szCs w:val="20"/>
+          <w:lang w:eastAsia="zh-CN" w:bidi="ta-IN"/>
+        </w:rPr>
+        <w:t xml:space="preserve">    </w:t>
+      </w:r>
+      <w:proofErr w:type="spellStart"/>
+      <w:r>
+        <w:rPr>
+          <w:rFonts w:ascii="Segoe UI" w:eastAsia="Times New Roman" w:hAnsi="Segoe UI" w:cs="Segoe UI"/>
+          <w:color w:val="000000"/>
+          <w:sz w:val="20"/>
+          <w:szCs w:val="20"/>
+          <w:lang w:eastAsia="zh-CN" w:bidi="ta-IN"/>
+        </w:rPr>
+        <w:t>dm_service_t</w:t>
+      </w:r>
+      <w:proofErr w:type="spellEnd"/>
+      <w:r>
+        <w:rPr>
+          <w:rFonts w:ascii="Segoe UI" w:eastAsia="Times New Roman" w:hAnsi="Segoe UI" w:cs="Segoe UI"/>
+          <w:color w:val="000000"/>
+          <w:sz w:val="20"/>
+          <w:szCs w:val="20"/>
+          <w:lang w:eastAsia="zh-CN" w:bidi="ta-IN"/>
+        </w:rPr>
+        <w:t xml:space="preserve">              CLASS_XDATA *</w:t>
+      </w:r>
+      <w:proofErr w:type="spellStart"/>
+      <w:r>
+        <w:rPr>
+          <w:rFonts w:ascii="Segoe UI" w:eastAsia="Times New Roman" w:hAnsi="Segoe UI" w:cs="Segoe UI"/>
+          <w:color w:val="000000"/>
+          <w:sz w:val="20"/>
+          <w:szCs w:val="20"/>
+          <w:lang w:eastAsia="zh-CN" w:bidi="ta-IN"/>
+        </w:rPr>
+        <w:t>rem_svcs</w:t>
+      </w:r>
+      <w:proofErr w:type="spellEnd"/>
+      <w:r>
+        <w:rPr>
+          <w:rFonts w:ascii="Segoe UI" w:eastAsia="Times New Roman" w:hAnsi="Segoe UI" w:cs="Segoe UI"/>
+          <w:color w:val="000000"/>
+          <w:sz w:val="20"/>
+          <w:szCs w:val="20"/>
+          <w:lang w:eastAsia="zh-CN" w:bidi="ta-IN"/>
+        </w:rPr>
+        <w:t>;</w:t>
+      </w:r>
+    </w:p>
+    <w:p>
+      <w:pPr>
+        <w:spacing w:line="240" w:lineRule="auto"/>
+        <w:contextualSpacing/>
+        <w:rPr>
+          <w:rFonts w:ascii="Segoe UI" w:eastAsia="Times New Roman" w:hAnsi="Segoe UI" w:cs="Segoe UI"/>
+          <w:color w:val="000000"/>
+          <w:sz w:val="20"/>
+          <w:szCs w:val="20"/>
+          <w:lang w:eastAsia="zh-CN" w:bidi="ta-IN"/>
+        </w:rPr>
+      </w:pPr>
+      <w:r>
+        <w:rPr>
+          <w:rFonts w:ascii="Segoe UI" w:eastAsia="Times New Roman" w:hAnsi="Segoe UI" w:cs="Segoe UI"/>
+          <w:color w:val="000000"/>
+          <w:sz w:val="20"/>
+          <w:szCs w:val="20"/>
+          <w:lang w:eastAsia="zh-CN" w:bidi="ta-IN"/>
+        </w:rPr>
+        <w:t xml:space="preserve">    </w:t>
+      </w:r>
+      <w:proofErr w:type="spellStart"/>
+      <w:r>
+        <w:rPr>
+          <w:rFonts w:ascii="Segoe UI" w:eastAsia="Times New Roman" w:hAnsi="Segoe UI" w:cs="Segoe UI"/>
+          <w:color w:val="000000"/>
+          <w:sz w:val="20"/>
+          <w:szCs w:val="20"/>
+          <w:lang w:eastAsia="zh-CN" w:bidi="ta-IN"/>
+        </w:rPr>
+        <w:t>dm_attr_t</w:t>
+      </w:r>
+      <w:proofErr w:type="spellEnd"/>
+      <w:r>
+        <w:rPr>
+          <w:rFonts w:ascii="Segoe UI" w:eastAsia="Times New Roman" w:hAnsi="Segoe UI" w:cs="Segoe UI"/>
+          <w:color w:val="000000"/>
+          <w:sz w:val="20"/>
+          <w:szCs w:val="20"/>
+          <w:lang w:eastAsia="zh-CN" w:bidi="ta-IN"/>
+        </w:rPr>
+        <w:t xml:space="preserve">                 CLASS_XDATA *</w:t>
+      </w:r>
+      <w:proofErr w:type="spellStart"/>
+      <w:r>
+        <w:rPr>
+          <w:rFonts w:ascii="Segoe UI" w:eastAsia="Times New Roman" w:hAnsi="Segoe UI" w:cs="Segoe UI"/>
+          <w:color w:val="000000"/>
+          <w:sz w:val="20"/>
+          <w:szCs w:val="20"/>
+          <w:lang w:eastAsia="zh-CN" w:bidi="ta-IN"/>
+        </w:rPr>
+        <w:t>attrs</w:t>
+      </w:r>
+      <w:proofErr w:type="spellEnd"/>
+      <w:r>
+        <w:rPr>
+          <w:rFonts w:ascii="Segoe UI" w:eastAsia="Times New Roman" w:hAnsi="Segoe UI" w:cs="Segoe UI"/>
+          <w:color w:val="000000"/>
+          <w:sz w:val="20"/>
+          <w:szCs w:val="20"/>
+          <w:lang w:eastAsia="zh-CN" w:bidi="ta-IN"/>
+        </w:rPr>
+        <w:t>;</w:t>
+      </w:r>
+    </w:p>
+    <w:p>
+      <w:pPr>
+        <w:spacing w:line="240" w:lineRule="auto"/>
+        <w:contextualSpacing/>
+        <w:rPr>
+          <w:rFonts w:ascii="Segoe UI" w:eastAsia="Times New Roman" w:hAnsi="Segoe UI" w:cs="Segoe UI"/>
+          <w:color w:val="000000"/>
+          <w:sz w:val="20"/>
+          <w:szCs w:val="20"/>
+          <w:lang w:eastAsia="zh-CN" w:bidi="ta-IN"/>
+        </w:rPr>
+      </w:pPr>
+      <w:r>
+        <w:rPr>
+          <w:rFonts w:ascii="Segoe UI" w:eastAsia="Times New Roman" w:hAnsi="Segoe UI" w:cs="Segoe UI"/>
+          <w:color w:val="000000"/>
+          <w:sz w:val="20"/>
+          <w:szCs w:val="20"/>
+          <w:lang w:eastAsia="zh-CN" w:bidi="ta-IN"/>
+        </w:rPr>
+        <w:t xml:space="preserve">    uint128_le_t              CLASS_XDATA *</w:t>
+      </w:r>
+      <w:proofErr w:type="spellStart"/>
+      <w:r>
+        <w:rPr>
+          <w:rFonts w:ascii="Segoe UI" w:eastAsia="Times New Roman" w:hAnsi="Segoe UI" w:cs="Segoe UI"/>
+          <w:color w:val="000000"/>
+          <w:sz w:val="20"/>
+          <w:szCs w:val="20"/>
+          <w:lang w:eastAsia="zh-CN" w:bidi="ta-IN"/>
+        </w:rPr>
+        <w:t>vs_uuids</w:t>
+      </w:r>
+      <w:proofErr w:type="spellEnd"/>
+      <w:r>
+        <w:rPr>
+          <w:rFonts w:ascii="Segoe UI" w:eastAsia="Times New Roman" w:hAnsi="Segoe UI" w:cs="Segoe UI"/>
+          <w:color w:val="000000"/>
+          <w:sz w:val="20"/>
+          <w:szCs w:val="20"/>
+          <w:lang w:eastAsia="zh-CN" w:bidi="ta-IN"/>
+        </w:rPr>
+        <w:t>;</w:t>
+      </w:r>
+    </w:p>
+    <w:p>
+      <w:pPr>
+        <w:spacing w:line="240" w:lineRule="auto"/>
+        <w:contextualSpacing/>
+        <w:rPr>
+          <w:rFonts w:ascii="Segoe UI" w:eastAsia="Times New Roman" w:hAnsi="Segoe UI" w:cs="Segoe UI"/>
+          <w:color w:val="000000"/>
+          <w:sz w:val="20"/>
+          <w:szCs w:val="20"/>
+          <w:lang w:eastAsia="zh-CN" w:bidi="ta-IN"/>
+        </w:rPr>
+      </w:pPr>
+      <w:r>
+        <w:rPr>
+          <w:rFonts w:ascii="Segoe UI" w:eastAsia="Times New Roman" w:hAnsi="Segoe UI" w:cs="Segoe UI"/>
+          <w:color w:val="000000"/>
+          <w:sz w:val="20"/>
+          <w:szCs w:val="20"/>
+          <w:lang w:eastAsia="zh-CN" w:bidi="ta-IN"/>
+        </w:rPr>
+        <w:t xml:space="preserve">    </w:t>
+      </w:r>
+      <w:proofErr w:type="spellStart"/>
+      <w:r>
+        <w:rPr>
+          <w:rFonts w:ascii="Segoe UI" w:eastAsia="Times New Roman" w:hAnsi="Segoe UI" w:cs="Segoe UI"/>
+          <w:color w:val="000000"/>
+          <w:sz w:val="20"/>
+          <w:szCs w:val="20"/>
+          <w:lang w:eastAsia="zh-CN" w:bidi="ta-IN"/>
+        </w:rPr>
+        <w:t>dm_ext_attr_t</w:t>
+      </w:r>
+      <w:proofErr w:type="spellEnd"/>
+      <w:r>
+        <w:rPr>
+          <w:rFonts w:ascii="Segoe UI" w:eastAsia="Times New Roman" w:hAnsi="Segoe UI" w:cs="Segoe UI"/>
+          <w:color w:val="000000"/>
+          <w:sz w:val="20"/>
+          <w:szCs w:val="20"/>
+          <w:lang w:eastAsia="zh-CN" w:bidi="ta-IN"/>
+        </w:rPr>
+        <w:t xml:space="preserve">             CLASS_XDATA *</w:t>
+      </w:r>
+      <w:proofErr w:type="spellStart"/>
+      <w:r>
+        <w:rPr>
+          <w:rFonts w:ascii="Segoe UI" w:eastAsia="Times New Roman" w:hAnsi="Segoe UI" w:cs="Segoe UI"/>
+          <w:color w:val="000000"/>
+          <w:sz w:val="20"/>
+          <w:szCs w:val="20"/>
+          <w:lang w:eastAsia="zh-CN" w:bidi="ta-IN"/>
+        </w:rPr>
+        <w:t>ext_attrs</w:t>
+      </w:r>
+      <w:proofErr w:type="spellEnd"/>
+      <w:r>
+        <w:rPr>
+          <w:rFonts w:ascii="Segoe UI" w:eastAsia="Times New Roman" w:hAnsi="Segoe UI" w:cs="Segoe UI"/>
+          <w:color w:val="000000"/>
+          <w:sz w:val="20"/>
+          <w:szCs w:val="20"/>
+          <w:lang w:eastAsia="zh-CN" w:bidi="ta-IN"/>
+        </w:rPr>
+        <w:t>;</w:t>
+      </w:r>
+    </w:p>
+    <w:p>
+      <w:pPr>
+        <w:spacing w:line="240" w:lineRule="auto"/>
+        <w:contextualSpacing/>
+        <w:rPr>
+          <w:rFonts w:ascii="Segoe UI" w:eastAsia="Times New Roman" w:hAnsi="Segoe UI" w:cs="Segoe UI"/>
+          <w:color w:val="000000"/>
+          <w:sz w:val="20"/>
+          <w:szCs w:val="20"/>
+          <w:lang w:eastAsia="zh-CN" w:bidi="ta-IN"/>
+        </w:rPr>
+      </w:pPr>
+      <w:r>
+        <w:rPr>
+          <w:rFonts w:ascii="Segoe UI" w:eastAsia="Times New Roman" w:hAnsi="Segoe UI" w:cs="Segoe UI"/>
+          <w:color w:val="000000"/>
+          <w:sz w:val="20"/>
+          <w:szCs w:val="20"/>
+          <w:lang w:eastAsia="zh-CN" w:bidi="ta-IN"/>
+        </w:rPr>
+        <w:t xml:space="preserve">    </w:t>
+      </w:r>
+      <w:bookmarkStart w:id="1" w:name="_GoBack"/>
+      <w:bookmarkEnd w:id="1"/>
+      <w:proofErr w:type="spellStart"/>
+      <w:r>
+        <w:rPr>
+          <w:rFonts w:ascii="Segoe UI" w:eastAsia="Times New Roman" w:hAnsi="Segoe UI" w:cs="Segoe UI"/>
+          <w:color w:val="000000"/>
+          <w:sz w:val="20"/>
+          <w:szCs w:val="20"/>
+          <w:lang w:eastAsia="zh-CN" w:bidi="ta-IN"/>
+        </w:rPr>
+        <w:t>dm_custom_ad_type_t</w:t>
+      </w:r>
+      <w:proofErr w:type="spellEnd"/>
+      <w:r>
+        <w:rPr>
+          <w:rFonts w:ascii="Segoe UI" w:eastAsia="Times New Roman" w:hAnsi="Segoe UI" w:cs="Segoe UI"/>
+          <w:color w:val="000000"/>
+          <w:sz w:val="20"/>
+          <w:szCs w:val="20"/>
+          <w:lang w:eastAsia="zh-CN" w:bidi="ta-IN"/>
+        </w:rPr>
+        <w:t xml:space="preserve">       CLASS_XDATA *</w:t>
+      </w:r>
+      <w:proofErr w:type="spellStart"/>
+      <w:r>
+        <w:rPr>
+          <w:rFonts w:ascii="Segoe UI" w:eastAsia="Times New Roman" w:hAnsi="Segoe UI" w:cs="Segoe UI"/>
+          <w:color w:val="000000"/>
+          <w:sz w:val="20"/>
+          <w:szCs w:val="20"/>
+          <w:lang w:eastAsia="zh-CN" w:bidi="ta-IN"/>
+        </w:rPr>
+        <w:t>cust_ad_types</w:t>
+      </w:r>
+      <w:proofErr w:type="spellEnd"/>
+      <w:r>
+        <w:rPr>
+          <w:rFonts w:ascii="Segoe UI" w:eastAsia="Times New Roman" w:hAnsi="Segoe UI" w:cs="Segoe UI"/>
+          <w:color w:val="000000"/>
+          <w:sz w:val="20"/>
+          <w:szCs w:val="20"/>
+          <w:lang w:eastAsia="zh-CN" w:bidi="ta-IN"/>
+        </w:rPr>
+        <w:t>;</w:t>
+      </w:r>
+    </w:p>
+    <w:p>
+      <w:pPr>
+        <w:spacing w:line="240" w:lineRule="auto"/>
+        <w:contextualSpacing/>
+        <w:rPr>
+          <w:rFonts w:ascii="Segoe UI" w:eastAsia="Times New Roman" w:hAnsi="Segoe UI" w:cs="Segoe UI"/>
+          <w:color w:val="000000"/>
+          <w:sz w:val="20"/>
+          <w:szCs w:val="20"/>
+          <w:lang w:eastAsia="zh-CN" w:bidi="ta-IN"/>
+        </w:rPr>
+      </w:pPr>
+      <w:r>
+        <w:rPr>
+          <w:rFonts w:ascii="Segoe UI" w:eastAsia="Times New Roman" w:hAnsi="Segoe UI" w:cs="Segoe UI"/>
+          <w:color w:val="000000"/>
+          <w:sz w:val="20"/>
+          <w:szCs w:val="20"/>
+          <w:lang w:eastAsia="zh-CN" w:bidi="ta-IN"/>
+        </w:rPr>
+        <w:t xml:space="preserve">} </w:t>
+      </w:r>
+      <w:proofErr w:type="spellStart"/>
+      <w:r>
+        <w:rPr>
+          <w:rFonts w:ascii="Segoe UI" w:eastAsia="Times New Roman" w:hAnsi="Segoe UI" w:cs="Segoe UI"/>
+          <w:color w:val="000000"/>
+          <w:sz w:val="20"/>
+          <w:szCs w:val="20"/>
+          <w:lang w:eastAsia="zh-CN" w:bidi="ta-IN"/>
+        </w:rPr>
+        <w:t>dm_mrs_data_t</w:t>
+      </w:r>
+      <w:proofErr w:type="spellEnd"/>
+      <w:r>
+        <w:rPr>
+          <w:rFonts w:ascii="Segoe UI" w:eastAsia="Times New Roman" w:hAnsi="Segoe UI" w:cs="Segoe UI"/>
+          <w:color w:val="000000"/>
+          <w:sz w:val="20"/>
+          <w:szCs w:val="20"/>
+          <w:lang w:eastAsia="zh-CN" w:bidi="ta-IN"/>
+        </w:rPr>
+        <w:t>;</w:t>
+      </w:r>
+    </w:p>
+    <w:p>
+      <w:pPr>
+        <w:spacing w:line="240" w:lineRule="auto"/>
+        <w:contextualSpacing/>
+        <w:rPr>
+          <w:rFonts w:ascii="Segoe UI" w:eastAsia="Times New Roman" w:hAnsi="Segoe UI" w:cs="Segoe UI"/>
+          <w:color w:val="000000"/>
+          <w:sz w:val="20"/>
+          <w:szCs w:val="20"/>
+          <w:lang w:eastAsia="zh-CN" w:bidi="ta-IN"/>
+        </w:rPr>
+      </w:pPr>
+    </w:p>
+    <w:p>
+      <w:pPr>
+        <w:rPr>
+          <w:rFonts w:ascii="Segoe UI" w:eastAsia="Times New Roman" w:hAnsi="Segoe UI" w:cs="Segoe UI"/>
+          <w:color w:val="000000"/>
+          <w:sz w:val="20"/>
+          <w:szCs w:val="20"/>
+          <w:lang w:eastAsia="zh-CN" w:bidi="ta-IN"/>
+        </w:rPr>
+      </w:pPr>
+      <w:r>
+        <w:rPr>
+          <w:rFonts w:ascii="Segoe UI" w:eastAsia="Times New Roman" w:hAnsi="Segoe UI" w:cs="Segoe UI"/>
+          <w:color w:val="000000"/>
+          <w:sz w:val="20"/>
+          <w:szCs w:val="20"/>
+          <w:lang w:eastAsia="zh-CN" w:bidi="ta-IN"/>
+        </w:rPr>
+        <w:t>The target we want to modify is the custom advertising type.</w:t>
+      </w:r>
+    </w:p>
+    <w:p>
+      <w:pPr>
+        <w:rPr>
+          <w:rFonts w:ascii="Segoe UI" w:eastAsia="Times New Roman" w:hAnsi="Segoe UI" w:cs="Segoe UI"/>
+          <w:color w:val="000000"/>
+          <w:sz w:val="20"/>
+          <w:szCs w:val="20"/>
+          <w:lang w:eastAsia="zh-CN" w:bidi="ta-IN"/>
+        </w:rPr>
+      </w:pPr>
+      <w:r>
+        <w:rPr>
+          <w:rFonts w:ascii="Segoe UI" w:eastAsia="Times New Roman" w:hAnsi="Segoe UI" w:cs="Segoe UI"/>
+          <w:color w:val="000000"/>
+          <w:sz w:val="20"/>
+          <w:szCs w:val="20"/>
+          <w:lang w:eastAsia="zh-CN" w:bidi="ta-IN"/>
+        </w:rPr>
+        <w:t xml:space="preserve">The value of target “CUST_AD_TYPES” is </w:t>
+      </w:r>
+      <w:proofErr w:type="gramStart"/>
+      <w:r>
+        <w:rPr>
+          <w:rFonts w:ascii="Segoe UI" w:eastAsia="Times New Roman" w:hAnsi="Segoe UI" w:cs="Segoe UI"/>
+          <w:color w:val="000000"/>
+          <w:sz w:val="20"/>
+          <w:szCs w:val="20"/>
+          <w:lang w:eastAsia="zh-CN" w:bidi="ta-IN"/>
+        </w:rPr>
+        <w:t>0x70</w:t>
+      </w:r>
+      <w:proofErr w:type="gramEnd"/>
+    </w:p>
+    <w:p>
+      <w:r>
+        <w:t>Loo</w:t>
+      </w:r>
+      <w:r>
+        <w:t>k for the message &lt;Len&gt; 0x06 0x7</w:t>
+      </w:r>
+      <w:r>
+        <w:t>0 0x00 &lt;Custom advertising data follows&gt;</w:t>
+      </w:r>
+    </w:p>
+    <w:p>
+      <w:r>
+        <w:t>Interpret the bytes following the above using the structure below.</w:t>
+      </w:r>
+    </w:p>
+    <w:p>
+      <w:pPr>
+        <w:rPr>
+          <w:rFonts w:ascii="Segoe UI" w:eastAsia="Times New Roman" w:hAnsi="Segoe UI" w:cs="Segoe UI"/>
+          <w:color w:val="000000"/>
+          <w:sz w:val="20"/>
+          <w:szCs w:val="20"/>
+          <w:lang w:eastAsia="zh-CN" w:bidi="ta-IN"/>
+        </w:rPr>
+      </w:pPr>
+      <w:proofErr w:type="spellStart"/>
+      <w:proofErr w:type="gramStart"/>
+      <w:r>
+        <w:rPr>
+          <w:rFonts w:ascii="Segoe UI" w:eastAsia="Times New Roman" w:hAnsi="Segoe UI" w:cs="Segoe UI"/>
+          <w:color w:val="000000"/>
+          <w:sz w:val="20"/>
+          <w:szCs w:val="20"/>
+          <w:lang w:eastAsia="zh-CN" w:bidi="ta-IN"/>
+        </w:rPr>
+        <w:t>typedef</w:t>
+      </w:r>
+      <w:proofErr w:type="spellEnd"/>
+      <w:proofErr w:type="gramEnd"/>
+      <w:r>
+        <w:rPr>
+          <w:rFonts w:ascii="Segoe UI" w:eastAsia="Times New Roman" w:hAnsi="Segoe UI" w:cs="Segoe UI"/>
+          <w:color w:val="000000"/>
+          <w:sz w:val="20"/>
+          <w:szCs w:val="20"/>
+          <w:lang w:eastAsia="zh-CN" w:bidi="ta-IN"/>
+        </w:rPr>
+        <w:t xml:space="preserve"> </w:t>
+      </w:r>
+      <w:proofErr w:type="spellStart"/>
+      <w:r>
+        <w:rPr>
+          <w:rFonts w:ascii="Segoe UI" w:eastAsia="Times New Roman" w:hAnsi="Segoe UI" w:cs="Segoe UI"/>
+          <w:color w:val="000000"/>
+          <w:sz w:val="20"/>
+          <w:szCs w:val="20"/>
+          <w:lang w:eastAsia="zh-CN" w:bidi="ta-IN"/>
+        </w:rPr>
+        <w:t>struct</w:t>
+      </w:r>
+      <w:proofErr w:type="spellEnd"/>
+      <w:r>
+        <w:rPr>
+          <w:rFonts w:ascii="Segoe UI" w:eastAsia="Times New Roman" w:hAnsi="Segoe UI" w:cs="Segoe UI"/>
+          <w:color w:val="000000"/>
+          <w:sz w:val="20"/>
+          <w:szCs w:val="20"/>
+          <w:lang w:eastAsia="zh-CN" w:bidi="ta-IN"/>
+        </w:rPr>
+        <w:br/>
+        <w:t>{</w:t>
+      </w:r>
+      <w:r>
+        <w:rPr>
+          <w:rFonts w:ascii="Segoe UI" w:eastAsia="Times New Roman" w:hAnsi="Segoe UI" w:cs="Segoe UI"/>
+          <w:color w:val="000000"/>
+          <w:sz w:val="20"/>
+          <w:szCs w:val="20"/>
+          <w:lang w:eastAsia="zh-CN" w:bidi="ta-IN"/>
+        </w:rPr>
+        <w:br/>
+        <w:t>uint8_t type;</w:t>
+      </w:r>
+      <w:r>
+        <w:rPr>
+          <w:rFonts w:ascii="Segoe UI" w:eastAsia="Times New Roman" w:hAnsi="Segoe UI" w:cs="Segoe UI"/>
+          <w:color w:val="000000"/>
+          <w:sz w:val="20"/>
+          <w:szCs w:val="20"/>
+          <w:lang w:eastAsia="zh-CN" w:bidi="ta-IN"/>
+        </w:rPr>
+        <w:br/>
+        <w:t xml:space="preserve">uint8_t </w:t>
+      </w:r>
+      <w:proofErr w:type="spellStart"/>
+      <w:r>
+        <w:rPr>
+          <w:rFonts w:ascii="Segoe UI" w:eastAsia="Times New Roman" w:hAnsi="Segoe UI" w:cs="Segoe UI"/>
+          <w:color w:val="000000"/>
+          <w:sz w:val="20"/>
+          <w:szCs w:val="20"/>
+          <w:lang w:eastAsia="zh-CN" w:bidi="ta-IN"/>
+        </w:rPr>
+        <w:t>len</w:t>
+      </w:r>
+      <w:proofErr w:type="spellEnd"/>
+      <w:r>
+        <w:rPr>
+          <w:rFonts w:ascii="Segoe UI" w:eastAsia="Times New Roman" w:hAnsi="Segoe UI" w:cs="Segoe UI"/>
+          <w:color w:val="000000"/>
+          <w:sz w:val="20"/>
+          <w:szCs w:val="20"/>
+          <w:lang w:eastAsia="zh-CN" w:bidi="ta-IN"/>
+        </w:rPr>
+        <w:t>;</w:t>
+      </w:r>
+      <w:r>
+        <w:rPr>
+          <w:rFonts w:ascii="Segoe UI" w:eastAsia="Times New Roman" w:hAnsi="Segoe UI" w:cs="Segoe UI"/>
+          <w:color w:val="000000"/>
+          <w:sz w:val="20"/>
+          <w:szCs w:val="20"/>
+          <w:lang w:eastAsia="zh-CN" w:bidi="ta-IN"/>
+        </w:rPr>
+        <w:br/>
+        <w:t xml:space="preserve">uint8_t </w:t>
+      </w:r>
+      <w:proofErr w:type="spellStart"/>
+      <w:r>
+        <w:rPr>
+          <w:rFonts w:ascii="Segoe UI" w:eastAsia="Times New Roman" w:hAnsi="Segoe UI" w:cs="Segoe UI"/>
+          <w:color w:val="000000"/>
+          <w:sz w:val="20"/>
+          <w:szCs w:val="20"/>
+          <w:lang w:eastAsia="zh-CN" w:bidi="ta-IN"/>
+        </w:rPr>
+        <w:t>adv_data</w:t>
+      </w:r>
+      <w:proofErr w:type="spellEnd"/>
+      <w:r>
+        <w:rPr>
+          <w:rFonts w:ascii="Segoe UI" w:eastAsia="Times New Roman" w:hAnsi="Segoe UI" w:cs="Segoe UI"/>
+          <w:color w:val="000000"/>
+          <w:sz w:val="20"/>
+          <w:szCs w:val="20"/>
+          <w:lang w:eastAsia="zh-CN" w:bidi="ta-IN"/>
+        </w:rPr>
+        <w:t>[ACI_CUSTOM_AD_TYPE_MAX_DATA_LENGTH];</w:t>
+      </w:r>
+      <w:r>
+        <w:rPr>
+          <w:rFonts w:ascii="Segoe UI" w:eastAsia="Times New Roman" w:hAnsi="Segoe UI" w:cs="Segoe UI"/>
+          <w:color w:val="000000"/>
+          <w:sz w:val="20"/>
+          <w:szCs w:val="20"/>
+          <w:lang w:eastAsia="zh-CN" w:bidi="ta-IN"/>
+        </w:rPr>
+        <w:br/>
+        <w:t xml:space="preserve">} </w:t>
+      </w:r>
+      <w:proofErr w:type="spellStart"/>
+      <w:r>
+        <w:rPr>
+          <w:rFonts w:ascii="Segoe UI" w:eastAsia="Times New Roman" w:hAnsi="Segoe UI" w:cs="Segoe UI"/>
+          <w:color w:val="000000"/>
+          <w:sz w:val="20"/>
+          <w:szCs w:val="20"/>
+          <w:lang w:eastAsia="zh-CN" w:bidi="ta-IN"/>
+        </w:rPr>
+        <w:t>dm_custom_ad_type_t</w:t>
+      </w:r>
+      <w:proofErr w:type="spellEnd"/>
+      <w:r>
+        <w:rPr>
+          <w:rFonts w:ascii="Segoe UI" w:eastAsia="Times New Roman" w:hAnsi="Segoe UI" w:cs="Segoe UI"/>
+          <w:color w:val="000000"/>
+          <w:sz w:val="20"/>
+          <w:szCs w:val="20"/>
+          <w:lang w:eastAsia="zh-CN" w:bidi="ta-IN"/>
+        </w:rPr>
+        <w:t>;</w:t>
+      </w:r>
+    </w:p>
+    <w:p>
+      <w:pPr>
+        <w:rPr>
+          <w:rFonts w:ascii="Segoe UI" w:eastAsia="Times New Roman" w:hAnsi="Segoe UI" w:cs="Segoe UI"/>
+          <w:color w:val="000000"/>
+          <w:sz w:val="20"/>
+          <w:szCs w:val="20"/>
+          <w:lang w:eastAsia="zh-CN" w:bidi="ta-IN"/>
+        </w:rPr>
+      </w:pPr>
+      <w:r>
+        <w:rPr>
+          <w:rFonts w:ascii="Segoe UI" w:eastAsia="Times New Roman" w:hAnsi="Segoe UI" w:cs="Segoe UI"/>
+          <w:color w:val="000000"/>
+          <w:sz w:val="20"/>
+          <w:szCs w:val="20"/>
+          <w:lang w:eastAsia="zh-CN" w:bidi="ta-IN"/>
+        </w:rPr>
+        <w:t>#define ACI_CUSTOM_AD_TYPE_MAX_DATA_LENGTH 20</w:t>
+      </w:r>
+    </w:p>
     <w:sectPr>
       <w:pgSz w:w="12240" w:h="15840"/>
       <w:pgMar w:top="1440" w:right="1440" w:bottom="1440" w:left="1440" w:header="720" w:footer="720" w:gutter="0"/>

</xml_diff>